<commit_message>
Finished specification, needs review
</commit_message>
<xml_diff>
--- a/backend/Business_Objects.docx
+++ b/backend/Business_Objects.docx
@@ -264,7 +264,6 @@
               </w:rPr>
               <w:t>/</w:t>
             </w:r>
-            <w:proofErr w:type="gramStart"/>
             <w:r>
               <w:rPr>
                 <w:sz w:val="28"/>
@@ -273,7 +272,6 @@
               </w:rPr>
               <w:t>authentication</w:t>
             </w:r>
-            <w:proofErr w:type="gramEnd"/>
           </w:p>
         </w:tc>
         <w:tc>
@@ -370,23 +368,13 @@
                 <w:lang w:val="en-US"/>
               </w:rPr>
             </w:pPr>
-            <w:proofErr w:type="gramStart"/>
-            <w:r>
-              <w:rPr>
-                <w:sz w:val="28"/>
-                <w:szCs w:val="28"/>
-                <w:lang w:val="en-US"/>
-              </w:rPr>
-              <w:t>Users</w:t>
-            </w:r>
-            <w:proofErr w:type="gramEnd"/>
-            <w:r>
-              <w:rPr>
-                <w:sz w:val="28"/>
-                <w:szCs w:val="28"/>
-                <w:lang w:val="en-US"/>
-              </w:rPr>
-              <w:t xml:space="preserve"> management</w:t>
+            <w:r>
+              <w:rPr>
+                <w:sz w:val="28"/>
+                <w:szCs w:val="28"/>
+                <w:lang w:val="en-US"/>
+              </w:rPr>
+              <w:t>Users management</w:t>
             </w:r>
           </w:p>
         </w:tc>
@@ -435,18 +423,8 @@
                 <w:szCs w:val="28"/>
                 <w:lang w:val="en-US"/>
               </w:rPr>
-              <w:t>/</w:t>
-            </w:r>
-            <w:proofErr w:type="gramStart"/>
-            <w:r>
-              <w:rPr>
-                <w:sz w:val="28"/>
-                <w:szCs w:val="28"/>
-                <w:lang w:val="en-US"/>
-              </w:rPr>
-              <w:t>users</w:t>
-            </w:r>
-            <w:proofErr w:type="gramEnd"/>
+              <w:t>/users</w:t>
+            </w:r>
           </w:p>
         </w:tc>
         <w:tc>
@@ -681,18 +659,8 @@
                 <w:szCs w:val="28"/>
                 <w:lang w:val="en-US"/>
               </w:rPr>
-              <w:t>/</w:t>
-            </w:r>
-            <w:proofErr w:type="gramStart"/>
-            <w:r>
-              <w:rPr>
-                <w:sz w:val="28"/>
-                <w:szCs w:val="28"/>
-                <w:lang w:val="en-US"/>
-              </w:rPr>
-              <w:t>users</w:t>
-            </w:r>
-            <w:proofErr w:type="gramEnd"/>
+              <w:t>/users</w:t>
+            </w:r>
           </w:p>
         </w:tc>
         <w:tc>
@@ -1051,18 +1019,8 @@
                 <w:szCs w:val="28"/>
                 <w:lang w:val="en-US"/>
               </w:rPr>
-              <w:t>/</w:t>
-            </w:r>
-            <w:proofErr w:type="gramStart"/>
-            <w:r>
-              <w:rPr>
-                <w:sz w:val="28"/>
-                <w:szCs w:val="28"/>
-                <w:lang w:val="en-US"/>
-              </w:rPr>
-              <w:t>products</w:t>
-            </w:r>
-            <w:proofErr w:type="gramEnd"/>
+              <w:t>/products</w:t>
+            </w:r>
           </w:p>
         </w:tc>
         <w:tc>
@@ -1295,18 +1253,8 @@
                 <w:szCs w:val="28"/>
                 <w:lang w:val="en-US"/>
               </w:rPr>
-              <w:t>/</w:t>
-            </w:r>
-            <w:proofErr w:type="gramStart"/>
-            <w:r>
-              <w:rPr>
-                <w:sz w:val="28"/>
-                <w:szCs w:val="28"/>
-                <w:lang w:val="en-US"/>
-              </w:rPr>
-              <w:t>products</w:t>
-            </w:r>
-            <w:proofErr w:type="gramEnd"/>
+              <w:t>/products</w:t>
+            </w:r>
           </w:p>
         </w:tc>
         <w:tc>
@@ -1665,18 +1613,8 @@
                 <w:szCs w:val="28"/>
                 <w:lang w:val="en-US"/>
               </w:rPr>
-              <w:t>/</w:t>
-            </w:r>
-            <w:proofErr w:type="gramStart"/>
-            <w:r>
-              <w:rPr>
-                <w:sz w:val="28"/>
-                <w:szCs w:val="28"/>
-                <w:lang w:val="en-US"/>
-              </w:rPr>
-              <w:t>news</w:t>
-            </w:r>
-            <w:proofErr w:type="gramEnd"/>
+              <w:t>/news</w:t>
+            </w:r>
           </w:p>
         </w:tc>
         <w:tc>
@@ -1909,18 +1847,8 @@
                 <w:szCs w:val="28"/>
                 <w:lang w:val="en-US"/>
               </w:rPr>
-              <w:t>/</w:t>
-            </w:r>
-            <w:proofErr w:type="gramStart"/>
-            <w:r>
-              <w:rPr>
-                <w:sz w:val="28"/>
-                <w:szCs w:val="28"/>
-                <w:lang w:val="en-US"/>
-              </w:rPr>
-              <w:t>news</w:t>
-            </w:r>
-            <w:proofErr w:type="gramEnd"/>
+              <w:t>/news</w:t>
+            </w:r>
           </w:p>
         </w:tc>
         <w:tc>
@@ -2279,18 +2207,8 @@
                 <w:szCs w:val="28"/>
                 <w:lang w:val="en-US"/>
               </w:rPr>
-              <w:t>/</w:t>
-            </w:r>
-            <w:proofErr w:type="gramStart"/>
-            <w:r>
-              <w:rPr>
-                <w:sz w:val="28"/>
-                <w:szCs w:val="28"/>
-                <w:lang w:val="en-US"/>
-              </w:rPr>
-              <w:t>markets</w:t>
-            </w:r>
-            <w:proofErr w:type="gramEnd"/>
+              <w:t>/markets</w:t>
+            </w:r>
           </w:p>
         </w:tc>
         <w:tc>
@@ -2523,18 +2441,8 @@
                 <w:szCs w:val="28"/>
                 <w:lang w:val="en-US"/>
               </w:rPr>
-              <w:t>/</w:t>
-            </w:r>
-            <w:proofErr w:type="gramStart"/>
-            <w:r>
-              <w:rPr>
-                <w:sz w:val="28"/>
-                <w:szCs w:val="28"/>
-                <w:lang w:val="en-US"/>
-              </w:rPr>
-              <w:t>markets</w:t>
-            </w:r>
-            <w:proofErr w:type="gramEnd"/>
+              <w:t>/markets</w:t>
+            </w:r>
           </w:p>
         </w:tc>
         <w:tc>
@@ -2875,18 +2783,8 @@
                 <w:szCs w:val="28"/>
                 <w:lang w:val="en-US"/>
               </w:rPr>
-              <w:t>/</w:t>
-            </w:r>
-            <w:proofErr w:type="gramStart"/>
-            <w:r>
-              <w:rPr>
-                <w:sz w:val="28"/>
-                <w:szCs w:val="28"/>
-                <w:lang w:val="en-US"/>
-              </w:rPr>
-              <w:t>feedbacks</w:t>
-            </w:r>
-            <w:proofErr w:type="gramEnd"/>
+              <w:t>/feedbacks</w:t>
+            </w:r>
           </w:p>
         </w:tc>
         <w:tc>
@@ -2993,25 +2891,7 @@
                 <w:szCs w:val="28"/>
                 <w:lang w:val="en-US"/>
               </w:rPr>
-              <w:t>/</w:t>
-            </w:r>
-            <w:proofErr w:type="gramStart"/>
-            <w:r>
-              <w:rPr>
-                <w:sz w:val="28"/>
-                <w:szCs w:val="28"/>
-                <w:lang w:val="en-US"/>
-              </w:rPr>
-              <w:t>feedbacks</w:t>
-            </w:r>
-            <w:proofErr w:type="gramEnd"/>
-            <w:r>
-              <w:rPr>
-                <w:sz w:val="28"/>
-                <w:szCs w:val="28"/>
-                <w:lang w:val="en-US"/>
-              </w:rPr>
-              <w:t>/{</w:t>
+              <w:t>/feedbacks/{</w:t>
             </w:r>
             <w:proofErr w:type="spellStart"/>
             <w:r>
@@ -3155,25 +3035,7 @@
                 <w:szCs w:val="28"/>
                 <w:lang w:val="en-US"/>
               </w:rPr>
-              <w:t>/</w:t>
-            </w:r>
-            <w:proofErr w:type="gramStart"/>
-            <w:r>
-              <w:rPr>
-                <w:sz w:val="28"/>
-                <w:szCs w:val="28"/>
-                <w:lang w:val="en-US"/>
-              </w:rPr>
-              <w:t>feedbacks</w:t>
-            </w:r>
-            <w:proofErr w:type="gramEnd"/>
-            <w:r>
-              <w:rPr>
-                <w:sz w:val="28"/>
-                <w:szCs w:val="28"/>
-                <w:lang w:val="en-US"/>
-              </w:rPr>
-              <w:t>/{</w:t>
+              <w:t>/feedbacks/{</w:t>
             </w:r>
             <w:proofErr w:type="spellStart"/>
             <w:r>
@@ -3299,18 +3161,8 @@
                 <w:szCs w:val="28"/>
                 <w:lang w:val="en-US"/>
               </w:rPr>
-              <w:t>/</w:t>
-            </w:r>
-            <w:proofErr w:type="gramStart"/>
-            <w:r>
-              <w:rPr>
-                <w:sz w:val="28"/>
-                <w:szCs w:val="28"/>
-                <w:lang w:val="en-US"/>
-              </w:rPr>
-              <w:t>feedbacks</w:t>
-            </w:r>
-            <w:proofErr w:type="gramEnd"/>
+              <w:t>/feedbacks</w:t>
+            </w:r>
           </w:p>
         </w:tc>
         <w:tc>
@@ -3417,25 +3269,7 @@
                 <w:szCs w:val="32"/>
                 <w:lang w:val="en-US"/>
               </w:rPr>
-              <w:t>/</w:t>
-            </w:r>
-            <w:proofErr w:type="gramStart"/>
-            <w:r>
-              <w:rPr>
-                <w:sz w:val="32"/>
-                <w:szCs w:val="32"/>
-                <w:lang w:val="en-US"/>
-              </w:rPr>
-              <w:t>feedbacks</w:t>
-            </w:r>
-            <w:proofErr w:type="gramEnd"/>
-            <w:r>
-              <w:rPr>
-                <w:sz w:val="32"/>
-                <w:szCs w:val="32"/>
-                <w:lang w:val="en-US"/>
-              </w:rPr>
-              <w:t>/{</w:t>
+              <w:t>/feedbacks/{</w:t>
             </w:r>
             <w:proofErr w:type="spellStart"/>
             <w:r>
@@ -3879,7 +3713,6 @@
               </w:rPr>
               <w:t>/</w:t>
             </w:r>
-            <w:proofErr w:type="gramStart"/>
             <w:r>
               <w:rPr>
                 <w:sz w:val="32"/>
@@ -3888,7 +3721,6 @@
               </w:rPr>
               <w:t>stats</w:t>
             </w:r>
-            <w:proofErr w:type="gramEnd"/>
           </w:p>
         </w:tc>
         <w:tc>
@@ -4229,18 +4061,8 @@
                 <w:szCs w:val="32"/>
                 <w:lang w:val="en-US"/>
               </w:rPr>
-              <w:t>/</w:t>
-            </w:r>
-            <w:proofErr w:type="gramStart"/>
-            <w:r>
-              <w:rPr>
-                <w:sz w:val="32"/>
-                <w:szCs w:val="32"/>
-                <w:lang w:val="en-US"/>
-              </w:rPr>
-              <w:t>stats</w:t>
-            </w:r>
-            <w:proofErr w:type="gramEnd"/>
+              <w:t>/stats</w:t>
+            </w:r>
           </w:p>
         </w:tc>
         <w:tc>
@@ -4795,23 +4617,13 @@
               <w:t>/</w:t>
             </w:r>
             <w:proofErr w:type="spellStart"/>
-            <w:proofErr w:type="gramStart"/>
-            <w:r>
-              <w:rPr>
-                <w:sz w:val="32"/>
-                <w:szCs w:val="32"/>
-                <w:lang w:val="en-US"/>
-              </w:rPr>
-              <w:t>market</w:t>
-            </w:r>
-            <w:proofErr w:type="gramEnd"/>
-            <w:r>
-              <w:rPr>
-                <w:sz w:val="32"/>
-                <w:szCs w:val="32"/>
-                <w:lang w:val="en-US"/>
-              </w:rPr>
-              <w:t>_products</w:t>
+            <w:r>
+              <w:rPr>
+                <w:sz w:val="32"/>
+                <w:szCs w:val="32"/>
+                <w:lang w:val="en-US"/>
+              </w:rPr>
+              <w:t>market_products</w:t>
             </w:r>
             <w:proofErr w:type="spellEnd"/>
           </w:p>
@@ -4853,7 +4665,6 @@
               <w:t>[</w:t>
             </w:r>
             <w:proofErr w:type="spellStart"/>
-            <w:proofErr w:type="gramStart"/>
             <w:r>
               <w:rPr>
                 <w:sz w:val="32"/>
@@ -4879,7 +4690,6 @@
               </w:rPr>
               <w:t>]</w:t>
             </w:r>
-            <w:proofErr w:type="gramEnd"/>
           </w:p>
         </w:tc>
       </w:tr>
@@ -4952,23 +4762,13 @@
               <w:t>/</w:t>
             </w:r>
             <w:proofErr w:type="spellStart"/>
-            <w:proofErr w:type="gramStart"/>
-            <w:r>
-              <w:rPr>
-                <w:sz w:val="32"/>
-                <w:szCs w:val="32"/>
-                <w:lang w:val="en-US"/>
-              </w:rPr>
-              <w:t>market</w:t>
-            </w:r>
-            <w:proofErr w:type="gramEnd"/>
-            <w:r>
-              <w:rPr>
-                <w:sz w:val="32"/>
-                <w:szCs w:val="32"/>
-                <w:lang w:val="en-US"/>
-              </w:rPr>
-              <w:t>_products</w:t>
+            <w:r>
+              <w:rPr>
+                <w:sz w:val="32"/>
+                <w:szCs w:val="32"/>
+                <w:lang w:val="en-US"/>
+              </w:rPr>
+              <w:t>market_products</w:t>
             </w:r>
             <w:proofErr w:type="spellEnd"/>
             <w:r>
@@ -5036,7 +4836,6 @@
               <w:t>[</w:t>
             </w:r>
             <w:proofErr w:type="spellStart"/>
-            <w:proofErr w:type="gramStart"/>
             <w:r>
               <w:rPr>
                 <w:sz w:val="32"/>
@@ -5062,7 +4861,6 @@
               </w:rPr>
               <w:t>]</w:t>
             </w:r>
-            <w:proofErr w:type="gramEnd"/>
           </w:p>
         </w:tc>
       </w:tr>
@@ -5135,23 +4933,13 @@
               <w:t>/</w:t>
             </w:r>
             <w:proofErr w:type="spellStart"/>
-            <w:proofErr w:type="gramStart"/>
-            <w:r>
-              <w:rPr>
-                <w:sz w:val="32"/>
-                <w:szCs w:val="32"/>
-                <w:lang w:val="en-US"/>
-              </w:rPr>
-              <w:t>market</w:t>
-            </w:r>
-            <w:proofErr w:type="gramEnd"/>
-            <w:r>
-              <w:rPr>
-                <w:sz w:val="32"/>
-                <w:szCs w:val="32"/>
-                <w:lang w:val="en-US"/>
-              </w:rPr>
-              <w:t>_products</w:t>
+            <w:r>
+              <w:rPr>
+                <w:sz w:val="32"/>
+                <w:szCs w:val="32"/>
+                <w:lang w:val="en-US"/>
+              </w:rPr>
+              <w:t>market_products</w:t>
             </w:r>
             <w:proofErr w:type="spellEnd"/>
             <w:r>
@@ -5310,69 +5098,15 @@
               <w:t>/</w:t>
             </w:r>
             <w:proofErr w:type="spellStart"/>
-            <w:proofErr w:type="gramStart"/>
-            <w:r>
-              <w:rPr>
-                <w:sz w:val="32"/>
-                <w:szCs w:val="32"/>
-                <w:lang w:val="en-US"/>
-              </w:rPr>
-              <w:t>market</w:t>
-            </w:r>
-            <w:proofErr w:type="gramEnd"/>
-            <w:r>
-              <w:rPr>
-                <w:sz w:val="32"/>
-                <w:szCs w:val="32"/>
-                <w:lang w:val="en-US"/>
-              </w:rPr>
-              <w:t>_products</w:t>
+            <w:r>
+              <w:rPr>
+                <w:sz w:val="32"/>
+                <w:szCs w:val="32"/>
+                <w:lang w:val="en-US"/>
+              </w:rPr>
+              <w:t>market_products</w:t>
             </w:r>
             <w:proofErr w:type="spellEnd"/>
-            <w:r>
-              <w:rPr>
-                <w:sz w:val="32"/>
-                <w:szCs w:val="32"/>
-                <w:lang w:val="en-US"/>
-              </w:rPr>
-              <w:t>/{</w:t>
-            </w:r>
-            <w:proofErr w:type="spellStart"/>
-            <w:r>
-              <w:rPr>
-                <w:sz w:val="32"/>
-                <w:szCs w:val="32"/>
-                <w:lang w:val="en-US"/>
-              </w:rPr>
-              <w:t>market_id</w:t>
-            </w:r>
-            <w:proofErr w:type="spellEnd"/>
-            <w:r>
-              <w:rPr>
-                <w:sz w:val="32"/>
-                <w:szCs w:val="32"/>
-                <w:lang w:val="en-US"/>
-              </w:rPr>
-              <w:t>}/{</w:t>
-            </w:r>
-            <w:proofErr w:type="spellStart"/>
-            <w:r>
-              <w:rPr>
-                <w:sz w:val="32"/>
-                <w:szCs w:val="32"/>
-                <w:lang w:val="en-US"/>
-              </w:rPr>
-              <w:t>product_id</w:t>
-            </w:r>
-            <w:proofErr w:type="spellEnd"/>
-            <w:r>
-              <w:rPr>
-                <w:sz w:val="32"/>
-                <w:szCs w:val="32"/>
-                <w:lang w:val="en-US"/>
-              </w:rPr>
-              <w:t>}</w:t>
-            </w:r>
           </w:p>
         </w:tc>
         <w:tc>
@@ -5485,23 +5219,13 @@
               <w:t>/</w:t>
             </w:r>
             <w:proofErr w:type="spellStart"/>
-            <w:proofErr w:type="gramStart"/>
-            <w:r>
-              <w:rPr>
-                <w:sz w:val="32"/>
-                <w:szCs w:val="32"/>
-                <w:lang w:val="en-US"/>
-              </w:rPr>
-              <w:t>market</w:t>
-            </w:r>
-            <w:proofErr w:type="gramEnd"/>
-            <w:r>
-              <w:rPr>
-                <w:sz w:val="32"/>
-                <w:szCs w:val="32"/>
-                <w:lang w:val="en-US"/>
-              </w:rPr>
-              <w:t>_products</w:t>
+            <w:r>
+              <w:rPr>
+                <w:sz w:val="32"/>
+                <w:szCs w:val="32"/>
+                <w:lang w:val="en-US"/>
+              </w:rPr>
+              <w:t>market_products</w:t>
             </w:r>
             <w:proofErr w:type="spellEnd"/>
             <w:r>
@@ -5642,23 +5366,13 @@
               <w:t>/</w:t>
             </w:r>
             <w:proofErr w:type="spellStart"/>
-            <w:proofErr w:type="gramStart"/>
-            <w:r>
-              <w:rPr>
-                <w:sz w:val="32"/>
-                <w:szCs w:val="32"/>
-                <w:lang w:val="en-US"/>
-              </w:rPr>
-              <w:t>market</w:t>
-            </w:r>
-            <w:proofErr w:type="gramEnd"/>
-            <w:r>
-              <w:rPr>
-                <w:sz w:val="32"/>
-                <w:szCs w:val="32"/>
-                <w:lang w:val="en-US"/>
-              </w:rPr>
-              <w:t>_products</w:t>
+            <w:r>
+              <w:rPr>
+                <w:sz w:val="32"/>
+                <w:szCs w:val="32"/>
+                <w:lang w:val="en-US"/>
+              </w:rPr>
+              <w:t>market_products</w:t>
             </w:r>
             <w:proofErr w:type="spellEnd"/>
             <w:r>
@@ -5790,23 +5504,13 @@
               <w:t>/</w:t>
             </w:r>
             <w:proofErr w:type="spellStart"/>
-            <w:proofErr w:type="gramStart"/>
-            <w:r>
-              <w:rPr>
-                <w:sz w:val="32"/>
-                <w:szCs w:val="32"/>
-                <w:lang w:val="en-US"/>
-              </w:rPr>
-              <w:t>market</w:t>
-            </w:r>
-            <w:proofErr w:type="gramEnd"/>
-            <w:r>
-              <w:rPr>
-                <w:sz w:val="32"/>
-                <w:szCs w:val="32"/>
-                <w:lang w:val="en-US"/>
-              </w:rPr>
-              <w:t>_products</w:t>
+            <w:r>
+              <w:rPr>
+                <w:sz w:val="32"/>
+                <w:szCs w:val="32"/>
+                <w:lang w:val="en-US"/>
+              </w:rPr>
+              <w:t>market_products</w:t>
             </w:r>
             <w:proofErr w:type="spellEnd"/>
             <w:r>
@@ -5983,23 +5687,13 @@
               <w:t>/</w:t>
             </w:r>
             <w:proofErr w:type="spellStart"/>
-            <w:proofErr w:type="gramStart"/>
-            <w:r>
-              <w:rPr>
-                <w:sz w:val="32"/>
-                <w:szCs w:val="32"/>
-                <w:lang w:val="en-US"/>
-              </w:rPr>
-              <w:t>user</w:t>
-            </w:r>
-            <w:proofErr w:type="gramEnd"/>
-            <w:r>
-              <w:rPr>
-                <w:sz w:val="32"/>
-                <w:szCs w:val="32"/>
-                <w:lang w:val="en-US"/>
-              </w:rPr>
-              <w:t>_products</w:t>
+            <w:r>
+              <w:rPr>
+                <w:sz w:val="32"/>
+                <w:szCs w:val="32"/>
+                <w:lang w:val="en-US"/>
+              </w:rPr>
+              <w:t>user_products</w:t>
             </w:r>
             <w:proofErr w:type="spellEnd"/>
           </w:p>
@@ -6040,6 +5734,9 @@
               </w:rPr>
               <w:t>[</w:t>
             </w:r>
+            <w:r>
+              <w:t xml:space="preserve"> </w:t>
+            </w:r>
             <w:proofErr w:type="spellStart"/>
             <w:r>
               <w:rPr>
@@ -6047,25 +5744,17 @@
                 <w:szCs w:val="32"/>
                 <w:lang w:val="en-US"/>
               </w:rPr>
-              <w:t>User</w:t>
-            </w:r>
-            <w:r>
-              <w:rPr>
-                <w:sz w:val="32"/>
-                <w:szCs w:val="32"/>
-                <w:lang w:val="en-US"/>
-              </w:rPr>
-              <w:t>Saved</w:t>
-            </w:r>
-            <w:r>
-              <w:rPr>
-                <w:sz w:val="32"/>
-                <w:szCs w:val="32"/>
-                <w:lang w:val="en-US"/>
-              </w:rPr>
-              <w:t>Product</w:t>
+              <w:t>ProductSavedByUser</w:t>
             </w:r>
             <w:proofErr w:type="spellEnd"/>
+            <w:r>
+              <w:rPr>
+                <w:sz w:val="32"/>
+                <w:szCs w:val="32"/>
+                <w:lang w:val="en-US"/>
+              </w:rPr>
+              <w:t xml:space="preserve"> </w:t>
+            </w:r>
             <w:r>
               <w:rPr>
                 <w:sz w:val="32"/>
@@ -6146,23 +5835,13 @@
               <w:t>/</w:t>
             </w:r>
             <w:proofErr w:type="spellStart"/>
-            <w:proofErr w:type="gramStart"/>
-            <w:r>
-              <w:rPr>
-                <w:sz w:val="32"/>
-                <w:szCs w:val="32"/>
-                <w:lang w:val="en-US"/>
-              </w:rPr>
-              <w:t>user</w:t>
-            </w:r>
-            <w:proofErr w:type="gramEnd"/>
-            <w:r>
-              <w:rPr>
-                <w:sz w:val="32"/>
-                <w:szCs w:val="32"/>
-                <w:lang w:val="en-US"/>
-              </w:rPr>
-              <w:t>_products</w:t>
+            <w:r>
+              <w:rPr>
+                <w:sz w:val="32"/>
+                <w:szCs w:val="32"/>
+                <w:lang w:val="en-US"/>
+              </w:rPr>
+              <w:t>user_products</w:t>
             </w:r>
             <w:proofErr w:type="spellEnd"/>
             <w:r>
@@ -6229,6 +5908,9 @@
               </w:rPr>
               <w:t>[</w:t>
             </w:r>
+            <w:r>
+              <w:t xml:space="preserve"> </w:t>
+            </w:r>
             <w:proofErr w:type="spellStart"/>
             <w:r>
               <w:rPr>
@@ -6236,25 +5918,17 @@
                 <w:szCs w:val="32"/>
                 <w:lang w:val="en-US"/>
               </w:rPr>
-              <w:t>User</w:t>
-            </w:r>
-            <w:r>
-              <w:rPr>
-                <w:sz w:val="32"/>
-                <w:szCs w:val="32"/>
-                <w:lang w:val="en-US"/>
-              </w:rPr>
-              <w:t>Saved</w:t>
-            </w:r>
-            <w:r>
-              <w:rPr>
-                <w:sz w:val="32"/>
-                <w:szCs w:val="32"/>
-                <w:lang w:val="en-US"/>
-              </w:rPr>
-              <w:t>Product</w:t>
+              <w:t>ProductSavedByUser</w:t>
             </w:r>
             <w:proofErr w:type="spellEnd"/>
+            <w:r>
+              <w:rPr>
+                <w:sz w:val="32"/>
+                <w:szCs w:val="32"/>
+                <w:lang w:val="en-US"/>
+              </w:rPr>
+              <w:t xml:space="preserve"> </w:t>
+            </w:r>
             <w:r>
               <w:rPr>
                 <w:sz w:val="32"/>
@@ -6335,23 +6009,13 @@
               <w:t>/</w:t>
             </w:r>
             <w:proofErr w:type="spellStart"/>
-            <w:proofErr w:type="gramStart"/>
-            <w:r>
-              <w:rPr>
-                <w:sz w:val="32"/>
-                <w:szCs w:val="32"/>
-                <w:lang w:val="en-US"/>
-              </w:rPr>
-              <w:t>user</w:t>
-            </w:r>
-            <w:proofErr w:type="gramEnd"/>
-            <w:r>
-              <w:rPr>
-                <w:sz w:val="32"/>
-                <w:szCs w:val="32"/>
-                <w:lang w:val="en-US"/>
-              </w:rPr>
-              <w:t>_product</w:t>
+            <w:r>
+              <w:rPr>
+                <w:sz w:val="32"/>
+                <w:szCs w:val="32"/>
+                <w:lang w:val="en-US"/>
+              </w:rPr>
+              <w:t>user_product</w:t>
             </w:r>
             <w:proofErr w:type="spellEnd"/>
             <w:r>
@@ -6435,23 +6099,7 @@
                 <w:szCs w:val="32"/>
                 <w:lang w:val="en-US"/>
               </w:rPr>
-              <w:t>User</w:t>
-            </w:r>
-            <w:r>
-              <w:rPr>
-                <w:sz w:val="32"/>
-                <w:szCs w:val="32"/>
-                <w:lang w:val="en-US"/>
-              </w:rPr>
-              <w:t>Saved</w:t>
-            </w:r>
-            <w:r>
-              <w:rPr>
-                <w:sz w:val="32"/>
-                <w:szCs w:val="32"/>
-                <w:lang w:val="en-US"/>
-              </w:rPr>
-              <w:t>Product</w:t>
+              <w:t>ProductSavedByUser</w:t>
             </w:r>
             <w:proofErr w:type="spellEnd"/>
           </w:p>
@@ -6526,33 +6174,30 @@
               <w:t>/</w:t>
             </w:r>
             <w:proofErr w:type="spellStart"/>
-            <w:proofErr w:type="gramStart"/>
-            <w:r>
-              <w:rPr>
-                <w:sz w:val="32"/>
-                <w:szCs w:val="32"/>
-                <w:lang w:val="en-US"/>
-              </w:rPr>
-              <w:t>user</w:t>
-            </w:r>
-            <w:proofErr w:type="gramEnd"/>
-            <w:r>
-              <w:rPr>
-                <w:sz w:val="32"/>
-                <w:szCs w:val="32"/>
-                <w:lang w:val="en-US"/>
-              </w:rPr>
-              <w:t>_products</w:t>
+            <w:r>
+              <w:rPr>
+                <w:sz w:val="32"/>
+                <w:szCs w:val="32"/>
+                <w:lang w:val="en-US"/>
+              </w:rPr>
+              <w:t>user_products</w:t>
             </w:r>
             <w:proofErr w:type="spellEnd"/>
-            <w:r>
-              <w:rPr>
-                <w:sz w:val="32"/>
-                <w:szCs w:val="32"/>
-                <w:lang w:val="en-US"/>
-              </w:rPr>
-              <w:t>/{</w:t>
-            </w:r>
+          </w:p>
+        </w:tc>
+        <w:tc>
+          <w:tcPr>
+            <w:tcW w:w="1985" w:type="dxa"/>
+          </w:tcPr>
+          <w:p>
+            <w:pPr>
+              <w:jc w:val="center"/>
+              <w:rPr>
+                <w:sz w:val="32"/>
+                <w:szCs w:val="32"/>
+                <w:lang w:val="en-US"/>
+              </w:rPr>
+            </w:pPr>
             <w:proofErr w:type="spellStart"/>
             <w:r>
               <w:rPr>
@@ -6560,74 +6205,7 @@
                 <w:szCs w:val="32"/>
                 <w:lang w:val="en-US"/>
               </w:rPr>
-              <w:t>user_id</w:t>
-            </w:r>
-            <w:proofErr w:type="spellEnd"/>
-            <w:r>
-              <w:rPr>
-                <w:sz w:val="32"/>
-                <w:szCs w:val="32"/>
-                <w:lang w:val="en-US"/>
-              </w:rPr>
-              <w:t>}/{</w:t>
-            </w:r>
-            <w:proofErr w:type="spellStart"/>
-            <w:r>
-              <w:rPr>
-                <w:sz w:val="32"/>
-                <w:szCs w:val="32"/>
-                <w:lang w:val="en-US"/>
-              </w:rPr>
-              <w:t>product_id</w:t>
-            </w:r>
-            <w:proofErr w:type="spellEnd"/>
-            <w:r>
-              <w:rPr>
-                <w:sz w:val="32"/>
-                <w:szCs w:val="32"/>
-                <w:lang w:val="en-US"/>
-              </w:rPr>
-              <w:t>}</w:t>
-            </w:r>
-          </w:p>
-        </w:tc>
-        <w:tc>
-          <w:tcPr>
-            <w:tcW w:w="1985" w:type="dxa"/>
-          </w:tcPr>
-          <w:p>
-            <w:pPr>
-              <w:jc w:val="center"/>
-              <w:rPr>
-                <w:sz w:val="32"/>
-                <w:szCs w:val="32"/>
-                <w:lang w:val="en-US"/>
-              </w:rPr>
-            </w:pPr>
-            <w:proofErr w:type="spellStart"/>
-            <w:r>
-              <w:rPr>
-                <w:sz w:val="32"/>
-                <w:szCs w:val="32"/>
-                <w:lang w:val="en-US"/>
-              </w:rPr>
-              <w:t>User</w:t>
-            </w:r>
-            <w:r>
-              <w:rPr>
-                <w:sz w:val="32"/>
-                <w:szCs w:val="32"/>
-                <w:lang w:val="en-US"/>
-              </w:rPr>
-              <w:t>Saved</w:t>
-            </w:r>
-            <w:r>
-              <w:rPr>
-                <w:sz w:val="32"/>
-                <w:szCs w:val="32"/>
-                <w:lang w:val="en-US"/>
-              </w:rPr>
-              <w:t>Product</w:t>
+              <w:t>ProductSavedByUser</w:t>
             </w:r>
             <w:proofErr w:type="spellEnd"/>
           </w:p>
@@ -6717,23 +6295,13 @@
               <w:t>/</w:t>
             </w:r>
             <w:proofErr w:type="spellStart"/>
-            <w:proofErr w:type="gramStart"/>
-            <w:r>
-              <w:rPr>
-                <w:sz w:val="32"/>
-                <w:szCs w:val="32"/>
-                <w:lang w:val="en-US"/>
-              </w:rPr>
-              <w:t>user</w:t>
-            </w:r>
-            <w:proofErr w:type="gramEnd"/>
-            <w:r>
-              <w:rPr>
-                <w:sz w:val="32"/>
-                <w:szCs w:val="32"/>
-                <w:lang w:val="en-US"/>
-              </w:rPr>
-              <w:t>_products</w:t>
+            <w:r>
+              <w:rPr>
+                <w:sz w:val="32"/>
+                <w:szCs w:val="32"/>
+                <w:lang w:val="en-US"/>
+              </w:rPr>
+              <w:t>user_products</w:t>
             </w:r>
             <w:proofErr w:type="spellEnd"/>
             <w:r>
@@ -6784,23 +6352,7 @@
                 <w:szCs w:val="32"/>
                 <w:lang w:val="en-US"/>
               </w:rPr>
-              <w:t>User</w:t>
-            </w:r>
-            <w:r>
-              <w:rPr>
-                <w:sz w:val="32"/>
-                <w:szCs w:val="32"/>
-                <w:lang w:val="en-US"/>
-              </w:rPr>
-              <w:t>Saved</w:t>
-            </w:r>
-            <w:r>
-              <w:rPr>
-                <w:sz w:val="32"/>
-                <w:szCs w:val="32"/>
-                <w:lang w:val="en-US"/>
-              </w:rPr>
-              <w:t>Product</w:t>
+              <w:t>ProductSavedByUser</w:t>
             </w:r>
             <w:proofErr w:type="spellEnd"/>
           </w:p>
@@ -6890,23 +6442,13 @@
               <w:t>/</w:t>
             </w:r>
             <w:proofErr w:type="spellStart"/>
-            <w:proofErr w:type="gramStart"/>
-            <w:r>
-              <w:rPr>
-                <w:sz w:val="32"/>
-                <w:szCs w:val="32"/>
-                <w:lang w:val="en-US"/>
-              </w:rPr>
-              <w:t>market</w:t>
-            </w:r>
-            <w:proofErr w:type="gramEnd"/>
-            <w:r>
-              <w:rPr>
-                <w:sz w:val="32"/>
-                <w:szCs w:val="32"/>
-                <w:lang w:val="en-US"/>
-              </w:rPr>
-              <w:t>_products</w:t>
+            <w:r>
+              <w:rPr>
+                <w:sz w:val="32"/>
+                <w:szCs w:val="32"/>
+                <w:lang w:val="en-US"/>
+              </w:rPr>
+              <w:t>market_products</w:t>
             </w:r>
             <w:proofErr w:type="spellEnd"/>
             <w:r>
@@ -7037,23 +6579,13 @@
               <w:t>/</w:t>
             </w:r>
             <w:proofErr w:type="spellStart"/>
-            <w:proofErr w:type="gramStart"/>
-            <w:r>
-              <w:rPr>
-                <w:sz w:val="32"/>
-                <w:szCs w:val="32"/>
-                <w:lang w:val="en-US"/>
-              </w:rPr>
-              <w:t>market</w:t>
-            </w:r>
-            <w:proofErr w:type="gramEnd"/>
-            <w:r>
-              <w:rPr>
-                <w:sz w:val="32"/>
-                <w:szCs w:val="32"/>
-                <w:lang w:val="en-US"/>
-              </w:rPr>
-              <w:t>_products</w:t>
+            <w:r>
+              <w:rPr>
+                <w:sz w:val="32"/>
+                <w:szCs w:val="32"/>
+                <w:lang w:val="en-US"/>
+              </w:rPr>
+              <w:t>market_products</w:t>
             </w:r>
             <w:proofErr w:type="spellEnd"/>
             <w:r>
@@ -7166,7 +6698,6 @@
           <w:szCs w:val="32"/>
           <w:lang w:val="en-US"/>
         </w:rPr>
-        <w:lastRenderedPageBreak/>
         <w:t>O</w:t>
       </w:r>
       <w:r>
@@ -7205,6 +6736,7 @@
           <w:szCs w:val="32"/>
           <w:lang w:val="en-US"/>
         </w:rPr>
+        <w:lastRenderedPageBreak/>
         <w:t>UserAuth</w:t>
       </w:r>
       <w:proofErr w:type="spellEnd"/>
@@ -7217,7 +6749,6 @@
         <w:t>: {</w:t>
       </w:r>
       <w:proofErr w:type="spellStart"/>
-      <w:proofErr w:type="gramStart"/>
       <w:r>
         <w:rPr>
           <w:sz w:val="32"/>
@@ -7232,16 +6763,7 @@
           <w:szCs w:val="32"/>
           <w:lang w:val="en-US"/>
         </w:rPr>
-        <w:t>username</w:t>
-      </w:r>
-      <w:proofErr w:type="gramEnd"/>
-      <w:r>
-        <w:rPr>
-          <w:sz w:val="32"/>
-          <w:szCs w:val="32"/>
-          <w:lang w:val="en-US"/>
-        </w:rPr>
-        <w:t>,password</w:t>
+        <w:t>username,password</w:t>
       </w:r>
       <w:proofErr w:type="spellEnd"/>
       <w:r>
@@ -7291,7 +6813,6 @@
         <w:t>User: {</w:t>
       </w:r>
       <w:proofErr w:type="spellStart"/>
-      <w:proofErr w:type="gramStart"/>
       <w:r>
         <w:rPr>
           <w:sz w:val="32"/>
@@ -7301,7 +6822,6 @@
         <w:t>id,username</w:t>
       </w:r>
       <w:proofErr w:type="spellEnd"/>
-      <w:proofErr w:type="gramEnd"/>
       <w:r>
         <w:rPr>
           <w:sz w:val="32"/>
@@ -7586,23 +7106,7 @@
           <w:szCs w:val="32"/>
           <w:lang w:val="en-US"/>
         </w:rPr>
-        <w:t>User</w:t>
-      </w:r>
-      <w:r>
-        <w:rPr>
-          <w:sz w:val="32"/>
-          <w:szCs w:val="32"/>
-          <w:lang w:val="en-US"/>
-        </w:rPr>
-        <w:t>Saved</w:t>
-      </w:r>
-      <w:r>
-        <w:rPr>
-          <w:sz w:val="32"/>
-          <w:szCs w:val="32"/>
-          <w:lang w:val="en-US"/>
-        </w:rPr>
-        <w:t>Product</w:t>
+        <w:t>ProductSavedByUser</w:t>
       </w:r>
       <w:proofErr w:type="spellEnd"/>
       <w:r>

</xml_diff>